<commit_message>
vFabric Reference Architecture links added.
</commit_message>
<xml_diff>
--- a/Topic-10-Demos/README.docx
+++ b/Topic-10-Demos/README.docx
@@ -7,35 +7,58 @@
         <w:pStyle w:val="ProcedureIntro"/>
       </w:pPr>
       <w:r>
-        <w:t>Materials for Topic 10</w:t>
+        <w:t>Videos</w:t>
+      </w:r>
+      <w:r>
+        <w:t xml:space="preserve"> for Topic 10 </w:t>
+      </w:r>
+      <w:r>
+        <w:rPr>
+          <w:i/>
+        </w:rPr>
+        <w:t>“Demonstrations”</w:t>
       </w:r>
       <w:r>
         <w:t xml:space="preserve"> </w:t>
       </w:r>
       <w:r>
-        <w:rPr>
-          <w:i/>
-        </w:rPr>
-        <w:t>“</w:t>
-      </w:r>
-      <w:r>
-        <w:rPr>
-          <w:i/>
-        </w:rPr>
-        <w:t>Demonstrations</w:t>
-      </w:r>
-      <w:r>
-        <w:rPr>
-          <w:i/>
-        </w:rPr>
-        <w:t>”</w:t>
-      </w:r>
-      <w:r>
-        <w:t xml:space="preserve"> and all vFabric Reference Architecture topics are located at: </w:t>
+        <w:t xml:space="preserve">are located at: </w:t>
       </w:r>
     </w:p>
     <w:p>
+      <w:pPr>
+        <w:pStyle w:val="ProcedureIntro"/>
+      </w:pPr>
       <w:hyperlink r:id="rId5" w:history="1">
+        <w:r>
+          <w:rPr>
+            <w:rStyle w:val="Hyperlink"/>
+          </w:rPr>
+          <w:t>http://www.youtube.com/user/vFRAPlaylist</w:t>
+        </w:r>
+      </w:hyperlink>
+      <w:r>
+        <w:t xml:space="preserve"> </w:t>
+      </w:r>
+    </w:p>
+    <w:p>
+      <w:pPr>
+        <w:pStyle w:val="ProcedureIntro"/>
+      </w:pPr>
+    </w:p>
+    <w:p>
+      <w:pPr>
+        <w:pStyle w:val="ProcedureIntro"/>
+      </w:pPr>
+      <w:r>
+        <w:t>A</w:t>
+      </w:r>
+      <w:r>
+        <w:t xml:space="preserve">ll vFabric Reference Architecture topics are located at: </w:t>
+      </w:r>
+    </w:p>
+    <w:p>
+      <w:hyperlink r:id="rId6" w:history="1">
         <w:r>
           <w:rPr>
             <w:rStyle w:val="Hyperlink"/>
@@ -279,7 +302,6 @@
     <w:name w:val="Hyperlink"/>
     <w:basedOn w:val="DefaultParagraphFont"/>
     <w:uiPriority w:val="99"/>
-    <w:semiHidden/>
     <w:unhideWhenUsed/>
     <w:rsid w:val="00D60A7C"/>
     <w:rPr>
@@ -511,7 +533,6 @@
     <w:name w:val="Hyperlink"/>
     <w:basedOn w:val="DefaultParagraphFont"/>
     <w:uiPriority w:val="99"/>
-    <w:semiHidden/>
     <w:unhideWhenUsed/>
     <w:rsid w:val="00D60A7C"/>
     <w:rPr>

</xml_diff>